<commit_message>
nn3 and sentence embedding
</commit_message>
<xml_diff>
--- a/Long-Short Term Memory/lstm backpropagation.docx
+++ b/Long-Short Term Memory/lstm backpropagation.docx
@@ -1,6 +1,6 @@
 
 <file path=word/document.xml><?xml version="1.0" encoding="utf-8"?>
-<w:document xmlns:wpc="http://schemas.microsoft.com/office/word/2010/wordprocessingCanvas" xmlns:cx="http://schemas.microsoft.com/office/drawing/2014/chartex" xmlns:cx1="http://schemas.microsoft.com/office/drawing/2015/9/8/chartex" xmlns:cx2="http://schemas.microsoft.com/office/drawing/2015/10/21/chartex" xmlns:cx3="http://schemas.microsoft.com/office/drawing/2016/5/9/chartex" xmlns:cx4="http://schemas.microsoft.com/office/drawing/2016/5/10/chartex" xmlns:cx5="http://schemas.microsoft.com/office/drawing/2016/5/11/chartex" xmlns:cx6="http://schemas.microsoft.com/office/drawing/2016/5/12/chartex" xmlns:cx7="http://schemas.microsoft.com/office/drawing/2016/5/13/chartex" xmlns:cx8="http://schemas.microsoft.com/office/drawing/2016/5/14/chartex" xmlns:mc="http://schemas.openxmlformats.org/markup-compatibility/2006" xmlns:aink="http://schemas.microsoft.com/office/drawing/2016/ink" xmlns:am3d="http://schemas.microsoft.com/office/drawing/2017/model3d" xmlns:o="urn:schemas-microsoft-com:office:office" xmlns:oel="http://schemas.microsoft.com/office/2019/extlst" xmlns:r="http://schemas.openxmlformats.org/officeDocument/2006/relationships" xmlns:m="http://schemas.openxmlformats.org/officeDocument/2006/math" xmlns:v="urn:schemas-microsoft-com:vml" xmlns:wp14="http://schemas.microsoft.com/office/word/2010/wordprocessingDrawing" xmlns:wp="http://schemas.openxmlformats.org/drawingml/2006/wordprocessingDrawing" xmlns:w10="urn:schemas-microsoft-com:office:word" xmlns:w="http://schemas.openxmlformats.org/wordprocessingml/2006/main" xmlns:w14="http://schemas.microsoft.com/office/word/2010/wordml" xmlns:w15="http://schemas.microsoft.com/office/word/2012/wordml" xmlns:w16cex="http://schemas.microsoft.com/office/word/2018/wordml/cex" xmlns:w16cid="http://schemas.microsoft.com/office/word/2016/wordml/cid" xmlns:w16="http://schemas.microsoft.com/office/word/2018/wordml" xmlns:w16du="http://schemas.microsoft.com/office/word/2023/wordml/word16du" xmlns:w16sdtdh="http://schemas.microsoft.com/office/word/2020/wordml/sdtdatahash" xmlns:w16se="http://schemas.microsoft.com/office/word/2015/wordml/symex" xmlns:wpg="http://schemas.microsoft.com/office/word/2010/wordprocessingGroup" xmlns:wpi="http://schemas.microsoft.com/office/word/2010/wordprocessingInk" xmlns:wne="http://schemas.microsoft.com/office/word/2006/wordml" xmlns:wps="http://schemas.microsoft.com/office/word/2010/wordprocessingShape" mc:Ignorable="w14 w15 w16se w16cid w16 w16cex w16sdtdh wp14">
+<w:document xmlns:wpc="http://schemas.microsoft.com/office/word/2010/wordprocessingCanvas" xmlns:cx="http://schemas.microsoft.com/office/drawing/2014/chartex" xmlns:cx1="http://schemas.microsoft.com/office/drawing/2015/9/8/chartex" xmlns:cx2="http://schemas.microsoft.com/office/drawing/2015/10/21/chartex" xmlns:cx3="http://schemas.microsoft.com/office/drawing/2016/5/9/chartex" xmlns:cx4="http://schemas.microsoft.com/office/drawing/2016/5/10/chartex" xmlns:cx5="http://schemas.microsoft.com/office/drawing/2016/5/11/chartex" xmlns:cx6="http://schemas.microsoft.com/office/drawing/2016/5/12/chartex" xmlns:cx7="http://schemas.microsoft.com/office/drawing/2016/5/13/chartex" xmlns:cx8="http://schemas.microsoft.com/office/drawing/2016/5/14/chartex" xmlns:mc="http://schemas.openxmlformats.org/markup-compatibility/2006" xmlns:aink="http://schemas.microsoft.com/office/drawing/2016/ink" xmlns:am3d="http://schemas.microsoft.com/office/drawing/2017/model3d" xmlns:o="urn:schemas-microsoft-com:office:office" xmlns:oel="http://schemas.microsoft.com/office/2019/extlst" xmlns:r="http://schemas.openxmlformats.org/officeDocument/2006/relationships" xmlns:m="http://schemas.openxmlformats.org/officeDocument/2006/math" xmlns:v="urn:schemas-microsoft-com:vml" xmlns:wp14="http://schemas.microsoft.com/office/word/2010/wordprocessingDrawing" xmlns:wp="http://schemas.openxmlformats.org/drawingml/2006/wordprocessingDrawing" xmlns:w10="urn:schemas-microsoft-com:office:word" xmlns:w="http://schemas.openxmlformats.org/wordprocessingml/2006/main" xmlns:w14="http://schemas.microsoft.com/office/word/2010/wordml" xmlns:w15="http://schemas.microsoft.com/office/word/2012/wordml" xmlns:w16cex="http://schemas.microsoft.com/office/word/2018/wordml/cex" xmlns:w16cid="http://schemas.microsoft.com/office/word/2016/wordml/cid" xmlns:w16="http://schemas.microsoft.com/office/word/2018/wordml" xmlns:w16sdtdh="http://schemas.microsoft.com/office/word/2020/wordml/sdtdatahash" xmlns:w16se="http://schemas.microsoft.com/office/word/2015/wordml/symex" xmlns:wpg="http://schemas.microsoft.com/office/word/2010/wordprocessingGroup" xmlns:wpi="http://schemas.microsoft.com/office/word/2010/wordprocessingInk" xmlns:wne="http://schemas.microsoft.com/office/word/2006/wordml" xmlns:wps="http://schemas.microsoft.com/office/word/2010/wordprocessingShape" mc:Ignorable="w14 w15 w16se w16cid w16 w16cex w16sdtdh wp14">
   <w:body>
     <w:p>
       <w:pPr>
@@ -107,31 +107,15 @@
         <w:ind w:left="0"/>
       </w:pPr>
       <w:r>
-        <w:t xml:space="preserve">RemL = </w:t>
-      </w:r>
-      <w:proofErr w:type="gramStart"/>
-      <w:r>
-        <w:t>sigmoid(</w:t>
-      </w:r>
-      <w:proofErr w:type="gramEnd"/>
-      <w:r>
-        <w:t>STM1 * W1 + I * W2 + B1)</w:t>
-      </w:r>
-    </w:p>
-    <w:p>
-      <w:pPr>
-        <w:ind w:left="0"/>
-      </w:pPr>
-      <w:r>
-        <w:t xml:space="preserve">PerL = </w:t>
-      </w:r>
-      <w:proofErr w:type="gramStart"/>
-      <w:r>
-        <w:t>sigmoid(</w:t>
-      </w:r>
-      <w:proofErr w:type="gramEnd"/>
-      <w:r>
-        <w:t>STM1 * W3 + I * W4 + B2)</w:t>
+        <w:t>RemL = STM1 * W1 + I * W2 + B1</w:t>
+      </w:r>
+    </w:p>
+    <w:p>
+      <w:pPr>
+        <w:ind w:left="0"/>
+      </w:pPr>
+      <w:r>
+        <w:t>PerL = STM1 * W3 + I * W4 + B2</w:t>
       </w:r>
     </w:p>
     <w:p>
@@ -141,13 +125,8 @@
       <w:r>
         <w:t xml:space="preserve">PotL = </w:t>
       </w:r>
-      <w:proofErr w:type="gramStart"/>
-      <w:r>
-        <w:t>tanh(</w:t>
-      </w:r>
-      <w:proofErr w:type="gramEnd"/>
-      <w:r>
-        <w:t>STM1 * W5 + I * W6 + B3)</w:t>
+      <w:r>
+        <w:t>STM1 * W5 + I * W6 + B3</w:t>
       </w:r>
     </w:p>
     <w:p>
@@ -157,11 +136,6 @@
       <w:r>
         <w:t xml:space="preserve">PerS = </w:t>
       </w:r>
-      <w:proofErr w:type="gramStart"/>
-      <w:r>
-        <w:t>sigmoid(</w:t>
-      </w:r>
-      <w:proofErr w:type="gramEnd"/>
       <w:r>
         <w:t>STM1 * W</w:t>
       </w:r>
@@ -180,24 +154,13 @@
       <w:r>
         <w:t>4</w:t>
       </w:r>
-      <w:r>
-        <w:t>)</w:t>
-      </w:r>
-    </w:p>
-    <w:p>
-      <w:pPr>
-        <w:ind w:left="0"/>
-      </w:pPr>
-      <w:r>
-        <w:t xml:space="preserve">PotS = </w:t>
-      </w:r>
-      <w:proofErr w:type="gramStart"/>
-      <w:r>
-        <w:t>tanh(</w:t>
-      </w:r>
-      <w:proofErr w:type="gramEnd"/>
-      <w:r>
-        <w:t>LTM3)</w:t>
+    </w:p>
+    <w:p>
+      <w:pPr>
+        <w:ind w:left="0"/>
+      </w:pPr>
+      <w:r>
+        <w:t>PotS = LTM3</w:t>
       </w:r>
     </w:p>
     <w:p>
@@ -238,7 +201,18 @@
       </w:r>
       <w:r>
         <w:tab/>
-        <w:t>LTM1 * RemL</w:t>
+        <w:t xml:space="preserve">LTM1 * </w:t>
+      </w:r>
+      <w:proofErr w:type="gramStart"/>
+      <w:r>
+        <w:t>sigmoid(</w:t>
+      </w:r>
+      <w:proofErr w:type="gramEnd"/>
+      <w:r>
+        <w:t>RemL</w:t>
+      </w:r>
+      <w:r>
+        <w:t>)</w:t>
       </w:r>
     </w:p>
     <w:p>
@@ -250,15 +224,64 @@
       </w:r>
       <w:r>
         <w:tab/>
-        <w:t>LTM2 + PerL * PotL</w:t>
-      </w:r>
-    </w:p>
-    <w:p>
-      <w:pPr>
-        <w:ind w:left="0"/>
-      </w:pPr>
-      <w:r>
-        <w:t>STM2 = PerS * PotL</w:t>
+        <w:t xml:space="preserve">LTM2 + </w:t>
+      </w:r>
+      <w:proofErr w:type="gramStart"/>
+      <w:r>
+        <w:t>sigmoid(</w:t>
+      </w:r>
+      <w:proofErr w:type="gramEnd"/>
+      <w:r>
+        <w:t>PerL</w:t>
+      </w:r>
+      <w:r>
+        <w:t>)</w:t>
+      </w:r>
+      <w:r>
+        <w:t xml:space="preserve"> * </w:t>
+      </w:r>
+      <w:r>
+        <w:t>tanh(</w:t>
+      </w:r>
+      <w:r>
+        <w:t>PotL</w:t>
+      </w:r>
+      <w:r>
+        <w:t>)</w:t>
+      </w:r>
+    </w:p>
+    <w:p>
+      <w:pPr>
+        <w:ind w:left="0"/>
+      </w:pPr>
+      <w:r>
+        <w:t xml:space="preserve">STM2 = </w:t>
+      </w:r>
+      <w:proofErr w:type="gramStart"/>
+      <w:r>
+        <w:t>sigmoid(</w:t>
+      </w:r>
+      <w:proofErr w:type="gramEnd"/>
+      <w:r>
+        <w:t>PerS</w:t>
+      </w:r>
+      <w:r>
+        <w:t>)</w:t>
+      </w:r>
+      <w:r>
+        <w:t xml:space="preserve"> * </w:t>
+      </w:r>
+      <w:r>
+        <w:t>tanh(</w:t>
+      </w:r>
+      <w:r>
+        <w:t>Pot</w:t>
+      </w:r>
+      <w:r>
+        <w:t>S</w:t>
+      </w:r>
+      <w:r>
+        <w:t>)</w:t>
       </w:r>
     </w:p>
     <w:p>
@@ -454,7 +477,13 @@
                 <w:rPr>
                   <w:rFonts w:ascii="Cambria Math" w:hAnsi="Cambria Math"/>
                 </w:rPr>
-                <m:t>W7</m:t>
+                <m:t>W</m:t>
+              </m:r>
+              <m:r>
+                <w:rPr>
+                  <w:rFonts w:ascii="Cambria Math" w:hAnsi="Cambria Math"/>
+                </w:rPr>
+                <m:t>7</m:t>
               </m:r>
             </m:den>
           </m:f>
@@ -516,6 +545,42 @@
               </m:r>
             </m:den>
           </m:f>
+          <m:r>
+            <w:rPr>
+              <w:rFonts w:ascii="Cambria Math" w:eastAsiaTheme="minorEastAsia" w:hAnsi="Cambria Math"/>
+            </w:rPr>
+            <m:t>=(STM2 - expected)</m:t>
+          </m:r>
+          <m:r>
+            <w:rPr>
+              <w:rFonts w:ascii="Cambria Math" w:eastAsiaTheme="minorEastAsia" w:hAnsi="Cambria Math"/>
+            </w:rPr>
+            <m:t xml:space="preserve"> </m:t>
+          </m:r>
+          <m:r>
+            <w:rPr>
+              <w:rFonts w:ascii="Cambria Math" w:eastAsiaTheme="minorEastAsia" w:hAnsi="Cambria Math"/>
+            </w:rPr>
+            <m:t>* tanh(PotS)</m:t>
+          </m:r>
+          <m:r>
+            <w:rPr>
+              <w:rFonts w:ascii="Cambria Math" w:eastAsiaTheme="minorEastAsia" w:hAnsi="Cambria Math"/>
+            </w:rPr>
+            <m:t xml:space="preserve"> * sigmoid</m:t>
+          </m:r>
+          <m:r>
+            <w:rPr>
+              <w:rFonts w:ascii="Cambria Math" w:eastAsiaTheme="minorEastAsia" w:hAnsi="Cambria Math"/>
+            </w:rPr>
+            <m:t>'(PerS)</m:t>
+          </m:r>
+          <m:r>
+            <w:rPr>
+              <w:rFonts w:ascii="Cambria Math" w:eastAsiaTheme="minorEastAsia" w:hAnsi="Cambria Math"/>
+            </w:rPr>
+            <m:t xml:space="preserve"> * STM1 </m:t>
+          </m:r>
         </m:oMath>
       </m:oMathPara>
     </w:p>
@@ -551,13 +616,7 @@
                 <w:rPr>
                   <w:rFonts w:ascii="Cambria Math" w:hAnsi="Cambria Math"/>
                 </w:rPr>
-                <m:t>W</m:t>
-              </m:r>
-              <m:r>
-                <w:rPr>
-                  <w:rFonts w:ascii="Cambria Math" w:hAnsi="Cambria Math"/>
-                </w:rPr>
-                <m:t>5</m:t>
+                <m:t>W5</m:t>
               </m:r>
             </m:den>
           </m:f>
@@ -633,19 +692,7 @@
                 <w:rPr>
                   <w:rFonts w:ascii="Cambria Math" w:eastAsiaTheme="minorEastAsia" w:hAnsi="Cambria Math"/>
                 </w:rPr>
-                <m:t>L</m:t>
-              </m:r>
-              <m:r>
-                <w:rPr>
-                  <w:rFonts w:ascii="Cambria Math" w:eastAsiaTheme="minorEastAsia" w:hAnsi="Cambria Math"/>
-                </w:rPr>
-                <m:t>TM</m:t>
-              </m:r>
-              <m:r>
-                <w:rPr>
-                  <w:rFonts w:ascii="Cambria Math" w:eastAsiaTheme="minorEastAsia" w:hAnsi="Cambria Math"/>
-                </w:rPr>
-                <m:t>3</m:t>
+                <m:t>LTM3</m:t>
               </m:r>
             </m:num>
             <m:den>
@@ -653,16 +700,70 @@
                 <w:rPr>
                   <w:rFonts w:ascii="Cambria Math" w:eastAsiaTheme="minorEastAsia" w:hAnsi="Cambria Math"/>
                 </w:rPr>
-                <m:t>W</m:t>
-              </m:r>
-              <m:r>
-                <w:rPr>
-                  <w:rFonts w:ascii="Cambria Math" w:eastAsiaTheme="minorEastAsia" w:hAnsi="Cambria Math"/>
-                </w:rPr>
-                <m:t>5</m:t>
+                <m:t>W5</m:t>
               </m:r>
             </m:den>
           </m:f>
+          <m:r>
+            <w:rPr>
+              <w:rFonts w:ascii="Cambria Math" w:eastAsiaTheme="minorEastAsia" w:hAnsi="Cambria Math"/>
+            </w:rPr>
+            <m:t>=(</m:t>
+          </m:r>
+          <m:r>
+            <w:rPr>
+              <w:rFonts w:ascii="Cambria Math" w:eastAsiaTheme="minorEastAsia" w:hAnsi="Cambria Math"/>
+            </w:rPr>
+            <m:t>STM2 - expected)</m:t>
+          </m:r>
+          <m:r>
+            <w:rPr>
+              <w:rFonts w:ascii="Cambria Math" w:eastAsiaTheme="minorEastAsia" w:hAnsi="Cambria Math"/>
+            </w:rPr>
+            <m:t xml:space="preserve"> </m:t>
+          </m:r>
+          <m:r>
+            <w:rPr>
+              <w:rFonts w:ascii="Cambria Math" w:eastAsiaTheme="minorEastAsia" w:hAnsi="Cambria Math"/>
+            </w:rPr>
+            <m:t>* sigmoid(PerS)</m:t>
+          </m:r>
+          <m:r>
+            <w:rPr>
+              <w:rFonts w:ascii="Cambria Math" w:eastAsiaTheme="minorEastAsia" w:hAnsi="Cambria Math"/>
+            </w:rPr>
+            <m:t xml:space="preserve"> * </m:t>
+          </m:r>
+          <m:r>
+            <w:rPr>
+              <w:rFonts w:ascii="Cambria Math" w:eastAsiaTheme="minorEastAsia" w:hAnsi="Cambria Math"/>
+            </w:rPr>
+            <m:t>tanh</m:t>
+          </m:r>
+          <m:r>
+            <w:rPr>
+              <w:rFonts w:ascii="Cambria Math" w:eastAsiaTheme="minorEastAsia" w:hAnsi="Cambria Math"/>
+            </w:rPr>
+            <m:t>'</m:t>
+          </m:r>
+          <m:r>
+            <w:rPr>
+              <w:rFonts w:ascii="Cambria Math" w:eastAsiaTheme="minorEastAsia" w:hAnsi="Cambria Math"/>
+            </w:rPr>
+            <m:t>(PotS)</m:t>
+          </m:r>
+          <m:r>
+            <w:rPr>
+              <w:rFonts w:ascii="Cambria Math" w:eastAsiaTheme="minorEastAsia" w:hAnsi="Cambria Math"/>
+            </w:rPr>
+            <m:t xml:space="preserve"> * STM1 </m:t>
+          </m:r>
+          <m:r>
+            <w:rPr>
+              <w:rFonts w:ascii="Cambria Math" w:eastAsiaTheme="minorEastAsia" w:hAnsi="Cambria Math"/>
+            </w:rPr>
+            <m:t>* sigmoid(PerL)</m:t>
+          </m:r>
         </m:oMath>
       </m:oMathPara>
     </w:p>
@@ -685,7 +786,7 @@
 </file>
 
 <file path=word/numbering.xml><?xml version="1.0" encoding="utf-8"?>
-<w:numbering xmlns:wpc="http://schemas.microsoft.com/office/word/2010/wordprocessingCanvas" xmlns:cx="http://schemas.microsoft.com/office/drawing/2014/chartex" xmlns:cx1="http://schemas.microsoft.com/office/drawing/2015/9/8/chartex" xmlns:cx2="http://schemas.microsoft.com/office/drawing/2015/10/21/chartex" xmlns:cx3="http://schemas.microsoft.com/office/drawing/2016/5/9/chartex" xmlns:cx4="http://schemas.microsoft.com/office/drawing/2016/5/10/chartex" xmlns:cx5="http://schemas.microsoft.com/office/drawing/2016/5/11/chartex" xmlns:cx6="http://schemas.microsoft.com/office/drawing/2016/5/12/chartex" xmlns:cx7="http://schemas.microsoft.com/office/drawing/2016/5/13/chartex" xmlns:cx8="http://schemas.microsoft.com/office/drawing/2016/5/14/chartex" xmlns:mc="http://schemas.openxmlformats.org/markup-compatibility/2006" xmlns:aink="http://schemas.microsoft.com/office/drawing/2016/ink" xmlns:am3d="http://schemas.microsoft.com/office/drawing/2017/model3d" xmlns:o="urn:schemas-microsoft-com:office:office" xmlns:oel="http://schemas.microsoft.com/office/2019/extlst" xmlns:r="http://schemas.openxmlformats.org/officeDocument/2006/relationships" xmlns:m="http://schemas.openxmlformats.org/officeDocument/2006/math" xmlns:v="urn:schemas-microsoft-com:vml" xmlns:wp14="http://schemas.microsoft.com/office/word/2010/wordprocessingDrawing" xmlns:wp="http://schemas.openxmlformats.org/drawingml/2006/wordprocessingDrawing" xmlns:w10="urn:schemas-microsoft-com:office:word" xmlns:w="http://schemas.openxmlformats.org/wordprocessingml/2006/main" xmlns:w14="http://schemas.microsoft.com/office/word/2010/wordml" xmlns:w15="http://schemas.microsoft.com/office/word/2012/wordml" xmlns:w16cex="http://schemas.microsoft.com/office/word/2018/wordml/cex" xmlns:w16cid="http://schemas.microsoft.com/office/word/2016/wordml/cid" xmlns:w16="http://schemas.microsoft.com/office/word/2018/wordml" xmlns:w16du="http://schemas.microsoft.com/office/word/2023/wordml/word16du" xmlns:w16sdtdh="http://schemas.microsoft.com/office/word/2020/wordml/sdtdatahash" xmlns:w16se="http://schemas.microsoft.com/office/word/2015/wordml/symex" xmlns:wpg="http://schemas.microsoft.com/office/word/2010/wordprocessingGroup" xmlns:wpi="http://schemas.microsoft.com/office/word/2010/wordprocessingInk" xmlns:wne="http://schemas.microsoft.com/office/word/2006/wordml" xmlns:wps="http://schemas.microsoft.com/office/word/2010/wordprocessingShape" mc:Ignorable="w14 w15 w16se w16cid w16 w16cex w16sdtdh wp14">
+<w:numbering xmlns:wpc="http://schemas.microsoft.com/office/word/2010/wordprocessingCanvas" xmlns:cx="http://schemas.microsoft.com/office/drawing/2014/chartex" xmlns:cx1="http://schemas.microsoft.com/office/drawing/2015/9/8/chartex" xmlns:cx2="http://schemas.microsoft.com/office/drawing/2015/10/21/chartex" xmlns:cx3="http://schemas.microsoft.com/office/drawing/2016/5/9/chartex" xmlns:cx4="http://schemas.microsoft.com/office/drawing/2016/5/10/chartex" xmlns:cx5="http://schemas.microsoft.com/office/drawing/2016/5/11/chartex" xmlns:cx6="http://schemas.microsoft.com/office/drawing/2016/5/12/chartex" xmlns:cx7="http://schemas.microsoft.com/office/drawing/2016/5/13/chartex" xmlns:cx8="http://schemas.microsoft.com/office/drawing/2016/5/14/chartex" xmlns:mc="http://schemas.openxmlformats.org/markup-compatibility/2006" xmlns:aink="http://schemas.microsoft.com/office/drawing/2016/ink" xmlns:am3d="http://schemas.microsoft.com/office/drawing/2017/model3d" xmlns:o="urn:schemas-microsoft-com:office:office" xmlns:oel="http://schemas.microsoft.com/office/2019/extlst" xmlns:r="http://schemas.openxmlformats.org/officeDocument/2006/relationships" xmlns:m="http://schemas.openxmlformats.org/officeDocument/2006/math" xmlns:v="urn:schemas-microsoft-com:vml" xmlns:wp14="http://schemas.microsoft.com/office/word/2010/wordprocessingDrawing" xmlns:wp="http://schemas.openxmlformats.org/drawingml/2006/wordprocessingDrawing" xmlns:w10="urn:schemas-microsoft-com:office:word" xmlns:w="http://schemas.openxmlformats.org/wordprocessingml/2006/main" xmlns:w14="http://schemas.microsoft.com/office/word/2010/wordml" xmlns:w15="http://schemas.microsoft.com/office/word/2012/wordml" xmlns:w16cex="http://schemas.microsoft.com/office/word/2018/wordml/cex" xmlns:w16cid="http://schemas.microsoft.com/office/word/2016/wordml/cid" xmlns:w16="http://schemas.microsoft.com/office/word/2018/wordml" xmlns:w16sdtdh="http://schemas.microsoft.com/office/word/2020/wordml/sdtdatahash" xmlns:w16se="http://schemas.microsoft.com/office/word/2015/wordml/symex" xmlns:wpg="http://schemas.microsoft.com/office/word/2010/wordprocessingGroup" xmlns:wpi="http://schemas.microsoft.com/office/word/2010/wordprocessingInk" xmlns:wne="http://schemas.microsoft.com/office/word/2006/wordml" xmlns:wps="http://schemas.microsoft.com/office/word/2010/wordprocessingShape" mc:Ignorable="w14 w15 w16se w16cid w16 w16cex w16sdtdh wp14">
   <w:abstractNum w:abstractNumId="0" w15:restartNumberingAfterBreak="0">
     <w:nsid w:val="11440AA1"/>
     <w:multiLevelType w:val="hybridMultilevel"/>

</xml_diff>